<commit_message>
audio changes +  minutes
</commit_message>
<xml_diff>
--- a/Documentation/Minutes/wk6.docx
+++ b/Documentation/Minutes/wk6.docx
@@ -46,268 +46,293 @@
       <w:r>
         <w:t xml:space="preserve"> 13/03/2019</w:t>
       </w:r>
+    </w:p>
+    <w:p>
+      <w:r>
+        <w:t xml:space="preserve">Time of </w:t>
+      </w:r>
+      <w:proofErr w:type="gramStart"/>
+      <w:r>
+        <w:t>Meeting :</w:t>
+      </w:r>
+      <w:proofErr w:type="gramEnd"/>
+      <w:r>
+        <w:t xml:space="preserve"> 12:</w:t>
+      </w:r>
+      <w:r>
+        <w:t>45</w:t>
+      </w:r>
+    </w:p>
+    <w:p>
+      <w:proofErr w:type="gramStart"/>
+      <w:r>
+        <w:t>Attendees:-</w:t>
+      </w:r>
+      <w:proofErr w:type="gramEnd"/>
+      <w:r>
+        <w:t xml:space="preserve"> Sean, Alex, Brittney</w:t>
+      </w:r>
+    </w:p>
+    <w:p>
+      <w:r>
+        <w:t xml:space="preserve">Apologies </w:t>
+      </w:r>
+      <w:proofErr w:type="gramStart"/>
+      <w:r>
+        <w:t>from:-</w:t>
+      </w:r>
+      <w:proofErr w:type="gramEnd"/>
+      <w:r>
+        <w:t xml:space="preserve"> Josh</w:t>
+      </w:r>
+    </w:p>
+    <w:p>
+      <w:pPr>
+        <w:rPr>
+          <w:b/>
+        </w:rPr>
+      </w:pPr>
+      <w:r>
+        <w:rPr>
+          <w:b/>
+        </w:rPr>
+        <w:t xml:space="preserve">Item </w:t>
+      </w:r>
+      <w:proofErr w:type="gramStart"/>
+      <w:r>
+        <w:rPr>
+          <w:b/>
+        </w:rPr>
+        <w:t>One:-</w:t>
+      </w:r>
+      <w:proofErr w:type="gramEnd"/>
+      <w:r>
+        <w:rPr>
+          <w:b/>
+        </w:rPr>
+        <w:t xml:space="preserve">  </w:t>
+      </w:r>
+      <w:proofErr w:type="spellStart"/>
+      <w:r>
+        <w:rPr>
+          <w:b/>
+        </w:rPr>
+        <w:t>Postmortem</w:t>
+      </w:r>
+      <w:proofErr w:type="spellEnd"/>
+      <w:r>
+        <w:rPr>
+          <w:b/>
+        </w:rPr>
+        <w:t xml:space="preserve"> of previous week</w:t>
+      </w:r>
+    </w:p>
+    <w:p>
+      <w:r>
+        <w:t xml:space="preserve">What went </w:t>
+      </w:r>
+      <w:proofErr w:type="gramStart"/>
+      <w:r>
+        <w:t>well</w:t>
+      </w:r>
+      <w:r>
+        <w:t xml:space="preserve"> :</w:t>
+      </w:r>
+      <w:proofErr w:type="gramEnd"/>
+      <w:r>
+        <w:t xml:space="preserve">  </w:t>
+      </w:r>
+      <w:r>
+        <w:t xml:space="preserve">Presentation, Movement, </w:t>
+      </w:r>
+      <w:r>
+        <w:t xml:space="preserve">Enemy Sprite, </w:t>
+      </w:r>
+      <w:proofErr w:type="spellStart"/>
+      <w:r>
+        <w:t>Tileset</w:t>
+      </w:r>
+      <w:proofErr w:type="spellEnd"/>
+    </w:p>
+    <w:p>
+      <w:r>
+        <w:t xml:space="preserve">What went </w:t>
+      </w:r>
+      <w:proofErr w:type="gramStart"/>
+      <w:r>
+        <w:t>badly</w:t>
+      </w:r>
+      <w:r>
+        <w:t xml:space="preserve"> :</w:t>
+      </w:r>
+      <w:proofErr w:type="gramEnd"/>
+      <w:r>
+        <w:t xml:space="preserve"> </w:t>
+      </w:r>
+      <w:r>
+        <w:t>Code Review, UI elements</w:t>
+      </w:r>
+    </w:p>
+    <w:p>
+      <w:r>
+        <w:t xml:space="preserve">Feedback </w:t>
+      </w:r>
+      <w:proofErr w:type="spellStart"/>
+      <w:proofErr w:type="gramStart"/>
+      <w:r>
+        <w:t>Recieved</w:t>
+      </w:r>
+      <w:proofErr w:type="spellEnd"/>
+      <w:r>
+        <w:t xml:space="preserve"> </w:t>
+      </w:r>
+      <w:r>
+        <w:t>:</w:t>
+      </w:r>
+      <w:proofErr w:type="gramEnd"/>
+      <w:r>
+        <w:t xml:space="preserve"> </w:t>
+      </w:r>
+      <w:r>
+        <w:t>Written feedback from Rob “</w:t>
+      </w:r>
+      <w:r>
+        <w:t xml:space="preserve"> </w:t>
+      </w:r>
+      <w:r>
+        <w:rPr>
+          <w:color w:val="000000"/>
+        </w:rPr>
+        <w:t xml:space="preserve">All Present  Nice and Loud.  </w:t>
+      </w:r>
+      <w:proofErr w:type="spellStart"/>
+      <w:r>
+        <w:rPr>
+          <w:color w:val="000000"/>
+        </w:rPr>
+        <w:t>Metrovania</w:t>
+      </w:r>
+      <w:proofErr w:type="spellEnd"/>
+      <w:r>
+        <w:rPr>
+          <w:color w:val="000000"/>
+        </w:rPr>
+        <w:t xml:space="preserve">, change the world not the player, awe and wonder emotional cues with some challenges.  There has clearly been a lot of work that has taken place so far.   The team are clearly enthusiastic and committed now </w:t>
+      </w:r>
+      <w:proofErr w:type="spellStart"/>
+      <w:r>
+        <w:rPr>
+          <w:color w:val="000000"/>
+        </w:rPr>
+        <w:t>come</w:t>
+      </w:r>
+      <w:proofErr w:type="spellEnd"/>
+      <w:r>
+        <w:rPr>
+          <w:color w:val="000000"/>
+        </w:rPr>
+        <w:t xml:space="preserve"> the hard yards. You need to be clear that the playtesting and iterations cycle will be used to determine levels of player fun and understanding. If you do </w:t>
+      </w:r>
+      <w:proofErr w:type="gramStart"/>
+      <w:r>
+        <w:rPr>
+          <w:color w:val="000000"/>
+        </w:rPr>
+        <w:t>this</w:t>
+      </w:r>
+      <w:proofErr w:type="gramEnd"/>
+      <w:r>
+        <w:rPr>
+          <w:color w:val="000000"/>
+        </w:rPr>
+        <w:t xml:space="preserve"> you could have a very interesting game here and a novel solution to the brief.</w:t>
+      </w:r>
+      <w:r>
+        <w:rPr>
+          <w:color w:val="000000"/>
+        </w:rPr>
+        <w:t>”</w:t>
+      </w:r>
+    </w:p>
+    <w:p>
+      <w:r>
+        <w:t>Individual work completed:</w:t>
+      </w:r>
+      <w:r>
+        <w:br/>
+        <w:t xml:space="preserve">Sean: </w:t>
+      </w:r>
+      <w:proofErr w:type="spellStart"/>
+      <w:r>
+        <w:t>Tileset</w:t>
+      </w:r>
+      <w:proofErr w:type="spellEnd"/>
+      <w:r>
+        <w:t xml:space="preserve"> World 3</w:t>
+      </w:r>
+      <w:r>
+        <w:br/>
+        <w:t>Alex: Movement refactor</w:t>
+      </w:r>
+      <w:r>
+        <w:br/>
+        <w:t>Brittney: Sprite for enemy</w:t>
+      </w:r>
+      <w:r>
+        <w:br/>
+      </w:r>
+      <w:r>
+        <w:t>Josh: no work evidenced</w:t>
+      </w:r>
+    </w:p>
+    <w:p>
+      <w:r>
+        <w:t xml:space="preserve">Item </w:t>
+      </w:r>
+      <w:proofErr w:type="gramStart"/>
+      <w:r>
+        <w:t>2:-</w:t>
+      </w:r>
+      <w:proofErr w:type="gramEnd"/>
+      <w:r>
+        <w:t xml:space="preserve">  </w:t>
+      </w:r>
+      <w:r>
+        <w:t>Playtest ready build feature complete</w:t>
+      </w:r>
+    </w:p>
+    <w:p>
+      <w:r>
+        <w:t xml:space="preserve">Tasks for the current </w:t>
+      </w:r>
+      <w:proofErr w:type="gramStart"/>
+      <w:r>
+        <w:t>week:-</w:t>
+      </w:r>
       <w:bookmarkStart w:id="0" w:name="_GoBack"/>
       <w:bookmarkEnd w:id="0"/>
-    </w:p>
-    <w:p>
-      <w:r>
-        <w:t xml:space="preserve">Time of </w:t>
-      </w:r>
-      <w:proofErr w:type="gramStart"/>
-      <w:r>
-        <w:t>Meeting :</w:t>
-      </w:r>
-      <w:proofErr w:type="gramEnd"/>
-    </w:p>
-    <w:p>
-      <w:proofErr w:type="gramStart"/>
-      <w:r>
-        <w:t>Attendees:-</w:t>
-      </w:r>
-      <w:proofErr w:type="gramEnd"/>
-    </w:p>
-    <w:p>
-      <w:r>
-        <w:t xml:space="preserve">Apologies </w:t>
-      </w:r>
-      <w:proofErr w:type="gramStart"/>
-      <w:r>
-        <w:t>from:-</w:t>
-      </w:r>
-      <w:proofErr w:type="gramEnd"/>
-    </w:p>
-    <w:p>
-      <w:pPr>
-        <w:rPr>
-          <w:b/>
-        </w:rPr>
-      </w:pPr>
-      <w:r>
-        <w:rPr>
-          <w:b/>
-        </w:rPr>
-        <w:t xml:space="preserve">Item </w:t>
-      </w:r>
-      <w:proofErr w:type="gramStart"/>
-      <w:r>
-        <w:rPr>
-          <w:b/>
-        </w:rPr>
-        <w:t>One:-</w:t>
-      </w:r>
-      <w:proofErr w:type="gramEnd"/>
-      <w:r>
-        <w:rPr>
-          <w:b/>
-        </w:rPr>
-        <w:t xml:space="preserve">  </w:t>
-      </w:r>
-      <w:proofErr w:type="spellStart"/>
-      <w:r>
-        <w:rPr>
-          <w:b/>
-        </w:rPr>
-        <w:t>Postmortem</w:t>
-      </w:r>
-      <w:proofErr w:type="spellEnd"/>
-      <w:r>
-        <w:rPr>
-          <w:b/>
-        </w:rPr>
-        <w:t xml:space="preserve"> of previous week</w:t>
-      </w:r>
-    </w:p>
-    <w:p>
-      <w:r>
-        <w:t xml:space="preserve">What went </w:t>
-      </w:r>
-      <w:proofErr w:type="gramStart"/>
-      <w:r>
-        <w:t>well</w:t>
-      </w:r>
-      <w:r>
-        <w:t xml:space="preserve"> :</w:t>
-      </w:r>
-      <w:proofErr w:type="gramEnd"/>
-      <w:r>
-        <w:t xml:space="preserve">  be specific </w:t>
-      </w:r>
-    </w:p>
-    <w:p>
-      <w:r>
-        <w:t xml:space="preserve">What went </w:t>
-      </w:r>
-      <w:proofErr w:type="gramStart"/>
-      <w:r>
-        <w:t>badly</w:t>
-      </w:r>
-      <w:r>
-        <w:t xml:space="preserve"> :</w:t>
-      </w:r>
-      <w:proofErr w:type="gramEnd"/>
-      <w:r>
-        <w:t xml:space="preserve"> be specific</w:t>
-      </w:r>
-    </w:p>
-    <w:p>
-      <w:r>
-        <w:t xml:space="preserve">Feedback </w:t>
-      </w:r>
-      <w:proofErr w:type="spellStart"/>
-      <w:proofErr w:type="gramStart"/>
-      <w:r>
-        <w:t>Recieved</w:t>
-      </w:r>
-      <w:proofErr w:type="spellEnd"/>
-      <w:r>
-        <w:t xml:space="preserve"> :</w:t>
-      </w:r>
-      <w:proofErr w:type="gramEnd"/>
-      <w:r>
-        <w:t xml:space="preserve"> On any aspect of the game, either from tutors, or </w:t>
-      </w:r>
-      <w:proofErr w:type="spellStart"/>
-      <w:r>
-        <w:t>playtesters</w:t>
-      </w:r>
-      <w:proofErr w:type="spellEnd"/>
-      <w:r>
-        <w:t xml:space="preserve"> etc.</w:t>
-      </w:r>
-    </w:p>
-    <w:p>
-      <w:r>
-        <w:t xml:space="preserve">Individual work </w:t>
-      </w:r>
-      <w:proofErr w:type="gramStart"/>
-      <w:r>
-        <w:t>completed:-</w:t>
-      </w:r>
-      <w:proofErr w:type="gramEnd"/>
-    </w:p>
-    <w:p>
-      <w:r>
-        <w:t>Person 1</w:t>
+      <w:proofErr w:type="gramEnd"/>
+    </w:p>
+    <w:p>
+      <w:r>
+        <w:t>Alex: sound effects + bugfix</w:t>
       </w:r>
       <w:r>
         <w:br/>
-        <w:t>Person 2</w:t>
+        <w:t>Sean: World 2 map + Flying enemy behaviour</w:t>
       </w:r>
       <w:r>
         <w:br/>
-        <w:t>Person 3</w:t>
+        <w:t>Brittney: Sprite for flying enemy + UI elements</w:t>
       </w:r>
       <w:r>
         <w:br/>
-        <w:t>Person 4</w:t>
-      </w:r>
-    </w:p>
-    <w:p>
-      <w:r>
-        <w:t xml:space="preserve">Item </w:t>
-      </w:r>
-      <w:proofErr w:type="gramStart"/>
-      <w:r>
-        <w:t>2:-</w:t>
-      </w:r>
-      <w:proofErr w:type="gramEnd"/>
-      <w:r>
-        <w:t xml:space="preserve">  Overall Aim of the current weeks sprint  (What will the product look like by the end of the sprint. </w:t>
-      </w:r>
-      <w:r>
-        <w:rPr>
-          <w:b/>
-        </w:rPr>
-        <w:t xml:space="preserve">Be Specific.  We will have a </w:t>
-      </w:r>
-      <w:proofErr w:type="gramStart"/>
-      <w:r>
-        <w:rPr>
-          <w:b/>
-        </w:rPr>
-        <w:t>.....</w:t>
-      </w:r>
-      <w:proofErr w:type="gramEnd"/>
-      <w:r>
-        <w:rPr>
-          <w:b/>
-        </w:rPr>
-        <w:t>That does X and Y</w:t>
-      </w:r>
-    </w:p>
-    <w:p>
-      <w:r>
-        <w:t xml:space="preserve">Tasks for the current </w:t>
-      </w:r>
-      <w:proofErr w:type="gramStart"/>
-      <w:r>
-        <w:t>week:-</w:t>
-      </w:r>
-      <w:proofErr w:type="gramEnd"/>
-    </w:p>
-    <w:p>
-      <w:r>
-        <w:t xml:space="preserve">You need to be </w:t>
-      </w:r>
-      <w:proofErr w:type="gramStart"/>
-      <w:r>
-        <w:t>absolutely clear</w:t>
-      </w:r>
-      <w:proofErr w:type="gramEnd"/>
-      <w:r>
-        <w:t xml:space="preserve"> as a team that individual participants understand the tasks they are being asked to complete and have estimated how long it will take them to finish. No more t</w:t>
-      </w:r>
-      <w:r>
-        <w:t xml:space="preserve">han 6 hours per person per week, 3 hours in </w:t>
-      </w:r>
-      <w:proofErr w:type="gramStart"/>
-      <w:r>
-        <w:t>lab based</w:t>
-      </w:r>
-      <w:proofErr w:type="gramEnd"/>
-      <w:r>
-        <w:t xml:space="preserve"> work and 3 remotely delivered.</w:t>
-      </w:r>
-    </w:p>
-    <w:p>
-      <w:r>
-        <w:t>Person 1 tasks</w:t>
-      </w:r>
-      <w:r>
-        <w:br/>
-        <w:t>Person 2 tasks</w:t>
-      </w:r>
-      <w:r>
-        <w:br/>
-        <w:t>Person 3 tasks</w:t>
-      </w:r>
-      <w:r>
-        <w:br/>
-        <w:t>Person 4 tasks</w:t>
-      </w:r>
-    </w:p>
-    <w:p>
-      <w:r>
-        <w:t>(These tasks to be uploaded and tracked on JIRA)</w:t>
+        <w:t>Josh: Complete UI changes and build knockback</w:t>
       </w:r>
     </w:p>
     <w:p/>
     <w:p>
       <w:r>
-        <w:t xml:space="preserve">Item </w:t>
-      </w:r>
-      <w:proofErr w:type="gramStart"/>
-      <w:r>
-        <w:t>3:-</w:t>
-      </w:r>
-      <w:proofErr w:type="gramEnd"/>
-      <w:r>
-        <w:t xml:space="preserve">  Any Other Business.</w:t>
-      </w:r>
-    </w:p>
-    <w:p/>
-    <w:p>
-      <w:r>
         <w:t xml:space="preserve">Meeting </w:t>
       </w:r>
       <w:proofErr w:type="gramStart"/>
@@ -318,6 +343,9 @@
       <w:r>
         <w:t>-</w:t>
       </w:r>
+      <w:r>
+        <w:t xml:space="preserve"> 1:30</w:t>
+      </w:r>
     </w:p>
     <w:p>
       <w:r>
@@ -328,6 +356,9 @@
         <w:t>Taker:-</w:t>
       </w:r>
       <w:proofErr w:type="gramEnd"/>
+      <w:r>
+        <w:t xml:space="preserve"> Alex / Sean</w:t>
+      </w:r>
     </w:p>
     <w:p/>
     <w:sectPr>
@@ -512,7 +543,7 @@
     <w:lsdException w:name="Table Web 2" w:semiHidden="1" w:unhideWhenUsed="1"/>
     <w:lsdException w:name="Table Web 3" w:semiHidden="1" w:unhideWhenUsed="1"/>
     <w:lsdException w:name="Balloon Text" w:semiHidden="1" w:unhideWhenUsed="1"/>
-    <w:lsdException w:name="Table Grid" w:semiHidden="1" w:uiPriority="59" w:unhideWhenUsed="1"/>
+    <w:lsdException w:name="Table Grid" w:uiPriority="59"/>
     <w:lsdException w:name="Table Theme" w:semiHidden="1" w:unhideWhenUsed="1"/>
     <w:lsdException w:name="Placeholder Text" w:semiHidden="1"/>
     <w:lsdException w:name="No Spacing" w:uiPriority="1" w:qFormat="1"/>

</xml_diff>